<commit_message>
Final changes to challenges documents
</commit_message>
<xml_diff>
--- a/fundamentals/arrays/matrix_traversal/matrix_traversal_challenges.docx
+++ b/fundamentals/arrays/matrix_traversal/matrix_traversal_challenges.docx
@@ -44,18 +44,18 @@
         <w:tblLook w:val="04A0" w:firstRow="1" w:lastRow="0" w:firstColumn="1" w:lastColumn="0" w:noHBand="0" w:noVBand="1"/>
       </w:tblPr>
       <w:tblGrid>
-        <w:gridCol w:w="393"/>
-        <w:gridCol w:w="393"/>
-        <w:gridCol w:w="393"/>
-        <w:gridCol w:w="393"/>
+        <w:gridCol w:w="454"/>
+        <w:gridCol w:w="454"/>
+        <w:gridCol w:w="454"/>
+        <w:gridCol w:w="454"/>
       </w:tblGrid>
       <w:tr>
         <w:trPr>
-          <w:trHeight w:val="340"/>
+          <w:trHeight w:val="397"/>
         </w:trPr>
         <w:tc>
           <w:tcPr>
-            <w:tcW w:w="393" w:type="dxa"/>
+            <w:tcW w:w="454" w:type="dxa"/>
             <w:vAlign w:val="center"/>
           </w:tcPr>
           <w:p>
@@ -91,7 +91,7 @@
         </w:tc>
         <w:tc>
           <w:tcPr>
-            <w:tcW w:w="393" w:type="dxa"/>
+            <w:tcW w:w="454" w:type="dxa"/>
             <w:vAlign w:val="center"/>
           </w:tcPr>
           <w:p>
@@ -127,7 +127,7 @@
         </w:tc>
         <w:tc>
           <w:tcPr>
-            <w:tcW w:w="393" w:type="dxa"/>
+            <w:tcW w:w="454" w:type="dxa"/>
             <w:vAlign w:val="center"/>
           </w:tcPr>
           <w:p>
@@ -163,7 +163,7 @@
         </w:tc>
         <w:tc>
           <w:tcPr>
-            <w:tcW w:w="393" w:type="dxa"/>
+            <w:tcW w:w="454" w:type="dxa"/>
             <w:vAlign w:val="center"/>
           </w:tcPr>
           <w:p>
@@ -200,11 +200,11 @@
       </w:tr>
       <w:tr>
         <w:trPr>
-          <w:trHeight w:val="340"/>
+          <w:trHeight w:val="397"/>
         </w:trPr>
         <w:tc>
           <w:tcPr>
-            <w:tcW w:w="393" w:type="dxa"/>
+            <w:tcW w:w="454" w:type="dxa"/>
             <w:vAlign w:val="center"/>
           </w:tcPr>
           <w:p>
@@ -240,7 +240,7 @@
         </w:tc>
         <w:tc>
           <w:tcPr>
-            <w:tcW w:w="393" w:type="dxa"/>
+            <w:tcW w:w="454" w:type="dxa"/>
             <w:vAlign w:val="center"/>
           </w:tcPr>
           <w:p>
@@ -276,7 +276,7 @@
         </w:tc>
         <w:tc>
           <w:tcPr>
-            <w:tcW w:w="393" w:type="dxa"/>
+            <w:tcW w:w="454" w:type="dxa"/>
             <w:vAlign w:val="center"/>
           </w:tcPr>
           <w:p>
@@ -312,7 +312,7 @@
         </w:tc>
         <w:tc>
           <w:tcPr>
-            <w:tcW w:w="393" w:type="dxa"/>
+            <w:tcW w:w="454" w:type="dxa"/>
             <w:vAlign w:val="center"/>
           </w:tcPr>
           <w:p>
@@ -385,11 +385,11 @@
       </w:tr>
       <w:tr>
         <w:trPr>
-          <w:trHeight w:val="340"/>
+          <w:trHeight w:val="397"/>
         </w:trPr>
         <w:tc>
           <w:tcPr>
-            <w:tcW w:w="393" w:type="dxa"/>
+            <w:tcW w:w="454" w:type="dxa"/>
             <w:vAlign w:val="center"/>
           </w:tcPr>
           <w:p>
@@ -425,7 +425,7 @@
         </w:tc>
         <w:tc>
           <w:tcPr>
-            <w:tcW w:w="393" w:type="dxa"/>
+            <w:tcW w:w="454" w:type="dxa"/>
             <w:vAlign w:val="center"/>
           </w:tcPr>
           <w:p>
@@ -461,7 +461,7 @@
         </w:tc>
         <w:tc>
           <w:tcPr>
-            <w:tcW w:w="393" w:type="dxa"/>
+            <w:tcW w:w="454" w:type="dxa"/>
             <w:vAlign w:val="center"/>
           </w:tcPr>
           <w:p>
@@ -497,7 +497,7 @@
         </w:tc>
         <w:tc>
           <w:tcPr>
-            <w:tcW w:w="393" w:type="dxa"/>
+            <w:tcW w:w="454" w:type="dxa"/>
             <w:vAlign w:val="center"/>
           </w:tcPr>
           <w:p>
@@ -541,11 +541,11 @@
       </w:tr>
       <w:tr>
         <w:trPr>
-          <w:trHeight w:val="340"/>
+          <w:trHeight w:val="397"/>
         </w:trPr>
         <w:tc>
           <w:tcPr>
-            <w:tcW w:w="393" w:type="dxa"/>
+            <w:tcW w:w="454" w:type="dxa"/>
             <w:vAlign w:val="center"/>
           </w:tcPr>
           <w:p>
@@ -581,7 +581,7 @@
         </w:tc>
         <w:tc>
           <w:tcPr>
-            <w:tcW w:w="393" w:type="dxa"/>
+            <w:tcW w:w="454" w:type="dxa"/>
             <w:vAlign w:val="center"/>
           </w:tcPr>
           <w:p>
@@ -617,7 +617,7 @@
         </w:tc>
         <w:tc>
           <w:tcPr>
-            <w:tcW w:w="393" w:type="dxa"/>
+            <w:tcW w:w="454" w:type="dxa"/>
             <w:vAlign w:val="center"/>
           </w:tcPr>
           <w:p>
@@ -653,7 +653,7 @@
         </w:tc>
         <w:tc>
           <w:tcPr>
-            <w:tcW w:w="393" w:type="dxa"/>
+            <w:tcW w:w="454" w:type="dxa"/>
             <w:vAlign w:val="center"/>
           </w:tcPr>
           <w:p>
@@ -697,22 +697,55 @@
         <w:t xml:space="preserve">challenges </w:t>
       </w:r>
       <w:r>
-        <w:t xml:space="preserve">create a function that takes </w:t>
-      </w:r>
-      <w:r>
-        <w:t>a dynamic 2D array</w:t>
+        <w:t>create a function</w:t>
+      </w:r>
+      <w:r>
+        <w:t>/method</w:t>
+      </w:r>
+      <w:r>
+        <w:t xml:space="preserve"> that takes </w:t>
+      </w:r>
+      <w:r>
+        <w:t>a</w:t>
+      </w:r>
+      <w:r>
+        <w:t xml:space="preserve">n m </w:t>
+      </w:r>
+      <w:r>
+        <w:t>×</w:t>
+      </w:r>
+      <w:r>
+        <w:t xml:space="preserve"> n</w:t>
       </w:r>
       <w:r>
         <w:t xml:space="preserve"> </w:t>
       </w:r>
       <w:r>
-        <w:t xml:space="preserve">(matrix) </w:t>
-      </w:r>
-      <w:r>
-        <w:t xml:space="preserve">and returns a 1D array containing the </w:t>
-      </w:r>
-      <w:r>
-        <w:t>result of the</w:t>
+        <w:t xml:space="preserve">matrix </w:t>
+      </w:r>
+      <w:r>
+        <w:t>(</w:t>
+      </w:r>
+      <w:r>
+        <w:t xml:space="preserve">2D array) </w:t>
+      </w:r>
+      <w:r>
+        <w:t xml:space="preserve">and returns </w:t>
+      </w:r>
+      <w:r>
+        <w:t>an</w:t>
+      </w:r>
+      <w:r>
+        <w:t xml:space="preserve"> array containing </w:t>
+      </w:r>
+      <w:r>
+        <w:t>a record</w:t>
+      </w:r>
+      <w:r>
+        <w:t xml:space="preserve"> </w:t>
+      </w:r>
+      <w:r>
+        <w:t>of the</w:t>
       </w:r>
       <w:r>
         <w:t xml:space="preserve"> given traversal</w:t>
@@ -789,8 +822,37 @@
       <w:r>
         <w:t>.</w:t>
       </w:r>
+      <w:r>
+        <w:t xml:space="preserve"> Your solution[s] should </w:t>
+      </w:r>
+      <w:r>
+        <w:t xml:space="preserve">be dynamic, in that they must be capable of </w:t>
+      </w:r>
+      <w:r>
+        <w:t>taking</w:t>
+      </w:r>
+      <w:r>
+        <w:t xml:space="preserve"> any size </w:t>
+      </w:r>
+      <w:r>
+        <w:t>matrix and</w:t>
+      </w:r>
+      <w:r>
+        <w:t xml:space="preserve"> use </w:t>
+      </w:r>
+      <w:r>
+        <w:t>simple</w:t>
+      </w:r>
+      <w:r>
+        <w:t xml:space="preserve"> constructs </w:t>
+      </w:r>
+      <w:r>
+        <w:t>that are common to all programming languages</w:t>
+      </w:r>
+      <w:r>
+        <w:t xml:space="preserve">. </w:t>
+      </w:r>
     </w:p>
-    <w:p/>
     <w:p>
       <w:pPr>
         <w:pStyle w:val="Heading2"/>
@@ -2281,22 +2343,7 @@
         <w:pStyle w:val="Heading2"/>
       </w:pPr>
       <w:r>
-        <w:t>Vertical s</w:t>
-      </w:r>
-      <w:r>
-        <w:t>nake traversal (</w:t>
-      </w:r>
-      <w:r>
-        <w:t>column</w:t>
-      </w:r>
-      <w:r>
-        <w:t xml:space="preserve"> by </w:t>
-      </w:r>
-      <w:r>
-        <w:t>column</w:t>
-      </w:r>
-      <w:r>
-        <w:t>)</w:t>
+        <w:t>Vertical snake traversal (column by column)</w:t>
       </w:r>
     </w:p>
     <w:tbl>
@@ -2707,10 +2754,7 @@
         <w:pStyle w:val="Heading2"/>
       </w:pPr>
       <w:r>
-        <w:t>Boundary</w:t>
-      </w:r>
-      <w:r>
-        <w:t xml:space="preserve"> traversal</w:t>
+        <w:t>Boundary traversal</w:t>
       </w:r>
     </w:p>
     <w:tbl>
@@ -4399,14 +4443,7 @@
                 <w:sz w:val="20"/>
                 <w:szCs w:val="18"/>
               </w:rPr>
-              <w:t>row</w:t>
-            </w:r>
-            <w:r>
-              <w:rPr>
-                <w:sz w:val="20"/>
-                <w:szCs w:val="18"/>
-              </w:rPr>
-              <w:t xml:space="preserve"> first</w:t>
+              <w:t>row first</w:t>
             </w:r>
           </w:p>
         </w:tc>
@@ -4451,14 +4488,7 @@
                 <w:sz w:val="20"/>
                 <w:szCs w:val="18"/>
               </w:rPr>
-              <w:t xml:space="preserve">row </w:t>
-            </w:r>
-            <w:r>
-              <w:rPr>
-                <w:sz w:val="20"/>
-                <w:szCs w:val="18"/>
-              </w:rPr>
-              <w:t>first</w:t>
+              <w:t>row first</w:t>
             </w:r>
           </w:p>
         </w:tc>
@@ -4570,8 +4600,597 @@
     </w:tbl>
     <w:p>
       <w:pPr>
-        <w:spacing w:after="0"/>
+        <w:pStyle w:val="Heading2"/>
       </w:pPr>
+    </w:p>
+    <w:p>
+      <w:pPr>
+        <w:rPr>
+          <w:rFonts w:asciiTheme="majorHAnsi" w:eastAsiaTheme="majorEastAsia" w:hAnsiTheme="majorHAnsi" w:cstheme="majorBidi"/>
+          <w:color w:val="B35E06" w:themeColor="accent1" w:themeShade="BF"/>
+          <w:sz w:val="26"/>
+          <w:szCs w:val="26"/>
+        </w:rPr>
+      </w:pPr>
+      <w:r>
+        <w:br w:type="page"/>
+      </w:r>
+    </w:p>
+    <w:p>
+      <w:pPr>
+        <w:pStyle w:val="Heading2"/>
+      </w:pPr>
+      <w:r>
+        <w:lastRenderedPageBreak/>
+        <w:t>Additional challenges</w:t>
+      </w:r>
+      <w:r>
+        <w:t xml:space="preserve"> </w:t>
+      </w:r>
+      <w:r>
+        <w:t>(</w:t>
+      </w:r>
+      <w:r>
+        <w:t>courtesy of ChatGPT</w:t>
+      </w:r>
+      <w:r>
+        <w:t>)</w:t>
+      </w:r>
+    </w:p>
+    <w:p>
+      <w:pPr>
+        <w:pStyle w:val="ListParagraph"/>
+        <w:numPr>
+          <w:ilvl w:val="0"/>
+          <w:numId w:val="4"/>
+        </w:numPr>
+        <w:ind w:left="284" w:hanging="295"/>
+      </w:pPr>
+      <w:r>
+        <w:rPr>
+          <w:b/>
+          <w:bCs/>
+        </w:rPr>
+        <w:t>Islands</w:t>
+      </w:r>
+      <w:r>
+        <w:t>:</w:t>
+      </w:r>
+      <w:r>
+        <w:t xml:space="preserve"> </w:t>
+      </w:r>
+      <w:r>
+        <w:t>Given a</w:t>
+      </w:r>
+      <w:r>
+        <w:t xml:space="preserve"> matrix</w:t>
+      </w:r>
+      <w:r>
+        <w:t xml:space="preserve"> that</w:t>
+      </w:r>
+      <w:r>
+        <w:t xml:space="preserve"> represents</w:t>
+      </w:r>
+      <w:r>
+        <w:t xml:space="preserve"> the distribution of</w:t>
+      </w:r>
+      <w:r>
+        <w:t xml:space="preserve"> land and water</w:t>
+      </w:r>
+      <w:r>
+        <w:t xml:space="preserve"> in a given area</w:t>
+      </w:r>
+      <w:r>
+        <w:t>, count the number of islands (connected land cells).</w:t>
+      </w:r>
+    </w:p>
+    <w:p>
+      <w:pPr>
+        <w:pStyle w:val="ListParagraph"/>
+        <w:numPr>
+          <w:ilvl w:val="0"/>
+          <w:numId w:val="4"/>
+        </w:numPr>
+        <w:ind w:left="284" w:hanging="295"/>
+      </w:pPr>
+      <w:r>
+        <w:rPr>
+          <w:b/>
+          <w:bCs/>
+        </w:rPr>
+        <w:t>Adjacent submatrix</w:t>
+      </w:r>
+      <w:r>
+        <w:t>:</w:t>
+      </w:r>
+      <w:r>
+        <w:t xml:space="preserve"> </w:t>
+      </w:r>
+      <w:r>
+        <w:t xml:space="preserve">Locate </w:t>
+      </w:r>
+      <w:r>
+        <w:t>given element[s] in the matrix, and its adjacent elements.</w:t>
+      </w:r>
+    </w:p>
+    <w:p>
+      <w:pPr>
+        <w:pStyle w:val="ListParagraph"/>
+        <w:numPr>
+          <w:ilvl w:val="0"/>
+          <w:numId w:val="4"/>
+        </w:numPr>
+        <w:ind w:left="284" w:hanging="295"/>
+      </w:pPr>
+      <w:r>
+        <w:rPr>
+          <w:b/>
+          <w:bCs/>
+        </w:rPr>
+        <w:t>Connected submatrix</w:t>
+      </w:r>
+      <w:r>
+        <w:t xml:space="preserve">: Locate given element[s] </w:t>
+      </w:r>
+      <w:r>
+        <w:t xml:space="preserve">in the matrix, and </w:t>
+      </w:r>
+      <w:r>
+        <w:t>elements</w:t>
+      </w:r>
+      <w:r>
+        <w:t xml:space="preserve"> </w:t>
+      </w:r>
+      <w:r>
+        <w:t>deemed</w:t>
+      </w:r>
+      <w:r>
+        <w:t xml:space="preserve"> connected</w:t>
+      </w:r>
+      <w:r>
+        <w:t>, for example odd or even</w:t>
+      </w:r>
+      <w:r>
+        <w:t>.</w:t>
+      </w:r>
+    </w:p>
+    <w:p>
+      <w:pPr>
+        <w:pStyle w:val="ListParagraph"/>
+        <w:numPr>
+          <w:ilvl w:val="0"/>
+          <w:numId w:val="4"/>
+        </w:numPr>
+        <w:ind w:left="284" w:hanging="295"/>
+      </w:pPr>
+      <w:r>
+        <w:rPr>
+          <w:b/>
+          <w:bCs/>
+        </w:rPr>
+        <w:t>Knight's Tour</w:t>
+      </w:r>
+      <w:r>
+        <w:t>:</w:t>
+      </w:r>
+      <w:r>
+        <w:t xml:space="preserve"> </w:t>
+      </w:r>
+      <w:r>
+        <w:t xml:space="preserve">Given a </w:t>
+      </w:r>
+      <w:r>
+        <w:t xml:space="preserve">chessboard </w:t>
+      </w:r>
+      <w:r>
+        <w:t xml:space="preserve">matrix, show the path a given knight would take </w:t>
+      </w:r>
+      <w:r>
+        <w:t>to visit every square on the board exactly once.</w:t>
+      </w:r>
+    </w:p>
+    <w:p>
+      <w:pPr>
+        <w:pStyle w:val="ListParagraph"/>
+        <w:numPr>
+          <w:ilvl w:val="0"/>
+          <w:numId w:val="4"/>
+        </w:numPr>
+        <w:ind w:left="284" w:hanging="295"/>
+      </w:pPr>
+      <w:r>
+        <w:rPr>
+          <w:b/>
+          <w:bCs/>
+        </w:rPr>
+        <w:t xml:space="preserve">Knight's </w:t>
+      </w:r>
+      <w:r>
+        <w:rPr>
+          <w:b/>
+          <w:bCs/>
+        </w:rPr>
+        <w:t>s</w:t>
+      </w:r>
+      <w:r>
+        <w:rPr>
+          <w:b/>
+          <w:bCs/>
+        </w:rPr>
+        <w:t xml:space="preserve">hortest </w:t>
+      </w:r>
+      <w:r>
+        <w:rPr>
+          <w:b/>
+          <w:bCs/>
+        </w:rPr>
+        <w:t>p</w:t>
+      </w:r>
+      <w:r>
+        <w:rPr>
+          <w:b/>
+          <w:bCs/>
+        </w:rPr>
+        <w:t>ath</w:t>
+      </w:r>
+      <w:r>
+        <w:t>: Extend the Knight's Tour problem by finding the shortest path from a starting position to an ending position on the chessboard.</w:t>
+      </w:r>
+    </w:p>
+    <w:p>
+      <w:pPr>
+        <w:pStyle w:val="ListParagraph"/>
+        <w:numPr>
+          <w:ilvl w:val="0"/>
+          <w:numId w:val="4"/>
+        </w:numPr>
+        <w:ind w:left="284" w:hanging="295"/>
+      </w:pPr>
+      <w:r>
+        <w:rPr>
+          <w:b/>
+          <w:bCs/>
+        </w:rPr>
+        <w:t>Path</w:t>
+      </w:r>
+      <w:r>
+        <w:t>:</w:t>
+      </w:r>
+      <w:r>
+        <w:t xml:space="preserve"> </w:t>
+      </w:r>
+      <w:r>
+        <w:t>Given</w:t>
+      </w:r>
+      <w:r>
+        <w:t xml:space="preserve"> matrix </w:t>
+      </w:r>
+      <w:r>
+        <w:t xml:space="preserve">that </w:t>
+      </w:r>
+      <w:r>
+        <w:t>represents a maze, find a path from the top-left to the bottom-right corner.</w:t>
+      </w:r>
+    </w:p>
+    <w:p>
+      <w:pPr>
+        <w:pStyle w:val="ListParagraph"/>
+        <w:numPr>
+          <w:ilvl w:val="0"/>
+          <w:numId w:val="4"/>
+        </w:numPr>
+        <w:ind w:left="284" w:hanging="295"/>
+      </w:pPr>
+      <w:r>
+        <w:rPr>
+          <w:b/>
+          <w:bCs/>
+        </w:rPr>
+        <w:t xml:space="preserve">Unique </w:t>
+      </w:r>
+      <w:r>
+        <w:rPr>
+          <w:b/>
+          <w:bCs/>
+        </w:rPr>
+        <w:t>p</w:t>
+      </w:r>
+      <w:r>
+        <w:rPr>
+          <w:b/>
+          <w:bCs/>
+        </w:rPr>
+        <w:t>aths</w:t>
+      </w:r>
+      <w:r>
+        <w:t>: Given matrix that represents a maze, find the number of unique paths from the top-left to the bottom-right corner, moving only right or down.</w:t>
+      </w:r>
+    </w:p>
+    <w:p>
+      <w:pPr>
+        <w:pStyle w:val="ListParagraph"/>
+        <w:numPr>
+          <w:ilvl w:val="0"/>
+          <w:numId w:val="4"/>
+        </w:numPr>
+        <w:ind w:left="284" w:hanging="295"/>
+      </w:pPr>
+      <w:r>
+        <w:rPr>
+          <w:b/>
+          <w:bCs/>
+        </w:rPr>
+        <w:t xml:space="preserve">Magic </w:t>
+      </w:r>
+      <w:r>
+        <w:rPr>
+          <w:b/>
+          <w:bCs/>
+        </w:rPr>
+        <w:t>s</w:t>
+      </w:r>
+      <w:r>
+        <w:rPr>
+          <w:b/>
+          <w:bCs/>
+        </w:rPr>
+        <w:t>quare</w:t>
+      </w:r>
+      <w:r>
+        <w:t>:</w:t>
+      </w:r>
+      <w:r>
+        <w:t xml:space="preserve"> </w:t>
+      </w:r>
+      <w:r>
+        <w:t>Determine</w:t>
+      </w:r>
+      <w:r>
+        <w:t xml:space="preserve"> if a given square matrix is a magic square, meaning the sum of each row, column, and diagonal is the same.</w:t>
+      </w:r>
+    </w:p>
+    <w:p>
+      <w:pPr>
+        <w:pStyle w:val="ListParagraph"/>
+        <w:numPr>
+          <w:ilvl w:val="0"/>
+          <w:numId w:val="4"/>
+        </w:numPr>
+        <w:ind w:left="284" w:hanging="295"/>
+      </w:pPr>
+      <w:r>
+        <w:rPr>
+          <w:b/>
+          <w:bCs/>
+        </w:rPr>
+        <w:t>M</w:t>
+      </w:r>
+      <w:r>
+        <w:rPr>
+          <w:b/>
+          <w:bCs/>
+        </w:rPr>
+        <w:t>ultiplication</w:t>
+      </w:r>
+      <w:r>
+        <w:t>:</w:t>
+      </w:r>
+      <w:r>
+        <w:t xml:space="preserve"> </w:t>
+      </w:r>
+      <w:r>
+        <w:t>M</w:t>
+      </w:r>
+      <w:r>
+        <w:t>ultiply two matrices.</w:t>
+      </w:r>
+    </w:p>
+    <w:p>
+      <w:pPr>
+        <w:pStyle w:val="ListParagraph"/>
+        <w:numPr>
+          <w:ilvl w:val="0"/>
+          <w:numId w:val="4"/>
+        </w:numPr>
+        <w:ind w:left="284" w:hanging="295"/>
+      </w:pPr>
+      <w:r>
+        <w:rPr>
+          <w:b/>
+          <w:bCs/>
+        </w:rPr>
+        <w:t xml:space="preserve">Longest </w:t>
+      </w:r>
+      <w:r>
+        <w:rPr>
+          <w:b/>
+          <w:bCs/>
+        </w:rPr>
+        <w:t>i</w:t>
+      </w:r>
+      <w:r>
+        <w:rPr>
+          <w:b/>
+          <w:bCs/>
+        </w:rPr>
+        <w:t xml:space="preserve">ncreasing </w:t>
+      </w:r>
+      <w:r>
+        <w:rPr>
+          <w:b/>
+          <w:bCs/>
+        </w:rPr>
+        <w:t>p</w:t>
+      </w:r>
+      <w:r>
+        <w:rPr>
+          <w:b/>
+          <w:bCs/>
+        </w:rPr>
+        <w:t>ath</w:t>
+      </w:r>
+      <w:r>
+        <w:t>:</w:t>
+      </w:r>
+      <w:r>
+        <w:t xml:space="preserve"> </w:t>
+      </w:r>
+      <w:r>
+        <w:t>Given a matrix of numbers</w:t>
+      </w:r>
+      <w:r>
+        <w:t xml:space="preserve">, </w:t>
+      </w:r>
+      <w:r>
+        <w:t xml:space="preserve">find the longest path </w:t>
+      </w:r>
+      <w:r>
+        <w:t>where a path is a sequence of cells with increasing values.</w:t>
+      </w:r>
+    </w:p>
+    <w:p>
+      <w:pPr>
+        <w:pStyle w:val="ListParagraph"/>
+        <w:numPr>
+          <w:ilvl w:val="0"/>
+          <w:numId w:val="4"/>
+        </w:numPr>
+        <w:ind w:left="284" w:hanging="295"/>
+      </w:pPr>
+      <w:r>
+        <w:rPr>
+          <w:b/>
+          <w:bCs/>
+        </w:rPr>
+        <w:t xml:space="preserve">Sparse </w:t>
+      </w:r>
+      <w:r>
+        <w:rPr>
+          <w:b/>
+          <w:bCs/>
+        </w:rPr>
+        <w:t>m</w:t>
+      </w:r>
+      <w:r>
+        <w:rPr>
+          <w:b/>
+          <w:bCs/>
+        </w:rPr>
+        <w:t xml:space="preserve">atrix </w:t>
+      </w:r>
+      <w:r>
+        <w:rPr>
+          <w:b/>
+          <w:bCs/>
+        </w:rPr>
+        <w:t>c</w:t>
+      </w:r>
+      <w:r>
+        <w:rPr>
+          <w:b/>
+          <w:bCs/>
+        </w:rPr>
+        <w:t>ompression</w:t>
+      </w:r>
+      <w:r>
+        <w:t>:</w:t>
+      </w:r>
+      <w:r>
+        <w:t xml:space="preserve"> </w:t>
+      </w:r>
+      <w:r>
+        <w:t>C</w:t>
+      </w:r>
+      <w:r>
+        <w:t>ompress a sparse matrix</w:t>
+      </w:r>
+      <w:r>
+        <w:t xml:space="preserve"> (</w:t>
+      </w:r>
+      <w:r>
+        <w:t>containing a sizeable number of zeros)</w:t>
+      </w:r>
+      <w:r>
+        <w:t>, converting it to a more memory-efficient representation.</w:t>
+      </w:r>
+    </w:p>
+    <w:p>
+      <w:pPr>
+        <w:pStyle w:val="ListParagraph"/>
+        <w:numPr>
+          <w:ilvl w:val="0"/>
+          <w:numId w:val="4"/>
+        </w:numPr>
+        <w:ind w:left="284" w:hanging="295"/>
+      </w:pPr>
+      <w:r>
+        <w:rPr>
+          <w:b/>
+          <w:bCs/>
+        </w:rPr>
+        <w:t xml:space="preserve">Binary </w:t>
+      </w:r>
+      <w:r>
+        <w:rPr>
+          <w:b/>
+          <w:bCs/>
+        </w:rPr>
+        <w:t>c</w:t>
+      </w:r>
+      <w:r>
+        <w:rPr>
+          <w:b/>
+          <w:bCs/>
+        </w:rPr>
+        <w:t>onnectivity</w:t>
+      </w:r>
+      <w:r>
+        <w:t>:</w:t>
+      </w:r>
+      <w:r>
+        <w:t xml:space="preserve"> </w:t>
+      </w:r>
+      <w:r>
+        <w:t>Given a</w:t>
+      </w:r>
+      <w:r>
+        <w:t xml:space="preserve"> matrix</w:t>
+      </w:r>
+      <w:r>
+        <w:t xml:space="preserve"> that</w:t>
+      </w:r>
+      <w:r>
+        <w:t xml:space="preserve"> represents a binary image, find the number of connected components of 1s.</w:t>
+      </w:r>
+    </w:p>
+    <w:p>
+      <w:pPr>
+        <w:pStyle w:val="ListParagraph"/>
+        <w:numPr>
+          <w:ilvl w:val="0"/>
+          <w:numId w:val="4"/>
+        </w:numPr>
+        <w:ind w:left="284" w:hanging="295"/>
+      </w:pPr>
+      <w:r>
+        <w:rPr>
+          <w:b/>
+          <w:bCs/>
+        </w:rPr>
+        <w:t>Rotation</w:t>
+      </w:r>
+      <w:r>
+        <w:t>:</w:t>
+      </w:r>
+      <w:r>
+        <w:t xml:space="preserve"> </w:t>
+      </w:r>
+      <w:r>
+        <w:t>R</w:t>
+      </w:r>
+      <w:r>
+        <w:t>otate a given matrix by 90 degrees clockwise or counterclockwise.</w:t>
+      </w:r>
     </w:p>
     <w:sectPr>
       <w:pgSz w:w="11906" w:h="16838"/>
@@ -4586,6 +5205,119 @@
 <file path=word/numbering.xml><?xml version="1.0" encoding="utf-8"?>
 <w:numbering xmlns:wpc="http://schemas.microsoft.com/office/word/2010/wordprocessingCanvas" xmlns:cx="http://schemas.microsoft.com/office/drawing/2014/chartex" xmlns:cx1="http://schemas.microsoft.com/office/drawing/2015/9/8/chartex" xmlns:cx2="http://schemas.microsoft.com/office/drawing/2015/10/21/chartex" xmlns:cx3="http://schemas.microsoft.com/office/drawing/2016/5/9/chartex" xmlns:cx4="http://schemas.microsoft.com/office/drawing/2016/5/10/chartex" xmlns:cx5="http://schemas.microsoft.com/office/drawing/2016/5/11/chartex" xmlns:cx6="http://schemas.microsoft.com/office/drawing/2016/5/12/chartex" xmlns:cx7="http://schemas.microsoft.com/office/drawing/2016/5/13/chartex" xmlns:cx8="http://schemas.microsoft.com/office/drawing/2016/5/14/chartex" xmlns:mc="http://schemas.openxmlformats.org/markup-compatibility/2006" xmlns:aink="http://schemas.microsoft.com/office/drawing/2016/ink" xmlns:am3d="http://schemas.microsoft.com/office/drawing/2017/model3d" xmlns:o="urn:schemas-microsoft-com:office:office" xmlns:oel="http://schemas.microsoft.com/office/2019/extlst" xmlns:r="http://schemas.openxmlformats.org/officeDocument/2006/relationships" xmlns:m="http://schemas.openxmlformats.org/officeDocument/2006/math" xmlns:v="urn:schemas-microsoft-com:vml" xmlns:wp14="http://schemas.microsoft.com/office/word/2010/wordprocessingDrawing" xmlns:wp="http://schemas.openxmlformats.org/drawingml/2006/wordprocessingDrawing" xmlns:w10="urn:schemas-microsoft-com:office:word" xmlns:w="http://schemas.openxmlformats.org/wordprocessingml/2006/main" xmlns:w14="http://schemas.microsoft.com/office/word/2010/wordml" xmlns:w15="http://schemas.microsoft.com/office/word/2012/wordml" xmlns:w16cex="http://schemas.microsoft.com/office/word/2018/wordml/cex" xmlns:w16cid="http://schemas.microsoft.com/office/word/2016/wordml/cid" xmlns:w16="http://schemas.microsoft.com/office/word/2018/wordml" xmlns:w16sdtdh="http://schemas.microsoft.com/office/word/2020/wordml/sdtdatahash" xmlns:w16se="http://schemas.microsoft.com/office/word/2015/wordml/symex" xmlns:wpg="http://schemas.microsoft.com/office/word/2010/wordprocessingGroup" xmlns:wpi="http://schemas.microsoft.com/office/word/2010/wordprocessingInk" xmlns:wne="http://schemas.microsoft.com/office/word/2006/wordml" xmlns:wps="http://schemas.microsoft.com/office/word/2010/wordprocessingShape" mc:Ignorable="w14 w15 w16se w16cid w16 w16cex w16sdtdh wp14">
   <w:abstractNum w:abstractNumId="0" w15:restartNumberingAfterBreak="0">
+    <w:nsid w:val="048A4DE5"/>
+    <w:multiLevelType w:val="hybridMultilevel"/>
+    <w:tmpl w:val="FEE06D78"/>
+    <w:lvl w:ilvl="0" w:tplc="20000005">
+      <w:start w:val="1"/>
+      <w:numFmt w:val="bullet"/>
+      <w:lvlText w:val=""/>
+      <w:lvlJc w:val="left"/>
+      <w:pPr>
+        <w:ind w:left="720" w:hanging="360"/>
+      </w:pPr>
+      <w:rPr>
+        <w:rFonts w:ascii="Wingdings" w:hAnsi="Wingdings" w:hint="default"/>
+      </w:rPr>
+    </w:lvl>
+    <w:lvl w:ilvl="1" w:tplc="08090003" w:tentative="1">
+      <w:start w:val="1"/>
+      <w:numFmt w:val="bullet"/>
+      <w:lvlText w:val="o"/>
+      <w:lvlJc w:val="left"/>
+      <w:pPr>
+        <w:ind w:left="1440" w:hanging="360"/>
+      </w:pPr>
+      <w:rPr>
+        <w:rFonts w:ascii="Courier New" w:hAnsi="Courier New" w:cs="Courier New" w:hint="default"/>
+      </w:rPr>
+    </w:lvl>
+    <w:lvl w:ilvl="2" w:tplc="08090005" w:tentative="1">
+      <w:start w:val="1"/>
+      <w:numFmt w:val="bullet"/>
+      <w:lvlText w:val=""/>
+      <w:lvlJc w:val="left"/>
+      <w:pPr>
+        <w:ind w:left="2160" w:hanging="360"/>
+      </w:pPr>
+      <w:rPr>
+        <w:rFonts w:ascii="Wingdings" w:hAnsi="Wingdings" w:hint="default"/>
+      </w:rPr>
+    </w:lvl>
+    <w:lvl w:ilvl="3" w:tplc="08090001" w:tentative="1">
+      <w:start w:val="1"/>
+      <w:numFmt w:val="bullet"/>
+      <w:lvlText w:val=""/>
+      <w:lvlJc w:val="left"/>
+      <w:pPr>
+        <w:ind w:left="2880" w:hanging="360"/>
+      </w:pPr>
+      <w:rPr>
+        <w:rFonts w:ascii="Symbol" w:hAnsi="Symbol" w:hint="default"/>
+      </w:rPr>
+    </w:lvl>
+    <w:lvl w:ilvl="4" w:tplc="08090003" w:tentative="1">
+      <w:start w:val="1"/>
+      <w:numFmt w:val="bullet"/>
+      <w:lvlText w:val="o"/>
+      <w:lvlJc w:val="left"/>
+      <w:pPr>
+        <w:ind w:left="3600" w:hanging="360"/>
+      </w:pPr>
+      <w:rPr>
+        <w:rFonts w:ascii="Courier New" w:hAnsi="Courier New" w:cs="Courier New" w:hint="default"/>
+      </w:rPr>
+    </w:lvl>
+    <w:lvl w:ilvl="5" w:tplc="08090005" w:tentative="1">
+      <w:start w:val="1"/>
+      <w:numFmt w:val="bullet"/>
+      <w:lvlText w:val=""/>
+      <w:lvlJc w:val="left"/>
+      <w:pPr>
+        <w:ind w:left="4320" w:hanging="360"/>
+      </w:pPr>
+      <w:rPr>
+        <w:rFonts w:ascii="Wingdings" w:hAnsi="Wingdings" w:hint="default"/>
+      </w:rPr>
+    </w:lvl>
+    <w:lvl w:ilvl="6" w:tplc="08090001" w:tentative="1">
+      <w:start w:val="1"/>
+      <w:numFmt w:val="bullet"/>
+      <w:lvlText w:val=""/>
+      <w:lvlJc w:val="left"/>
+      <w:pPr>
+        <w:ind w:left="5040" w:hanging="360"/>
+      </w:pPr>
+      <w:rPr>
+        <w:rFonts w:ascii="Symbol" w:hAnsi="Symbol" w:hint="default"/>
+      </w:rPr>
+    </w:lvl>
+    <w:lvl w:ilvl="7" w:tplc="08090003" w:tentative="1">
+      <w:start w:val="1"/>
+      <w:numFmt w:val="bullet"/>
+      <w:lvlText w:val="o"/>
+      <w:lvlJc w:val="left"/>
+      <w:pPr>
+        <w:ind w:left="5760" w:hanging="360"/>
+      </w:pPr>
+      <w:rPr>
+        <w:rFonts w:ascii="Courier New" w:hAnsi="Courier New" w:cs="Courier New" w:hint="default"/>
+      </w:rPr>
+    </w:lvl>
+    <w:lvl w:ilvl="8" w:tplc="08090005" w:tentative="1">
+      <w:start w:val="1"/>
+      <w:numFmt w:val="bullet"/>
+      <w:lvlText w:val=""/>
+      <w:lvlJc w:val="left"/>
+      <w:pPr>
+        <w:ind w:left="6480" w:hanging="360"/>
+      </w:pPr>
+      <w:rPr>
+        <w:rFonts w:ascii="Wingdings" w:hAnsi="Wingdings" w:hint="default"/>
+      </w:rPr>
+    </w:lvl>
+  </w:abstractNum>
+  <w:abstractNum w:abstractNumId="1" w15:restartNumberingAfterBreak="0">
     <w:nsid w:val="0E8C4884"/>
     <w:multiLevelType w:val="hybridMultilevel"/>
     <w:tmpl w:val="2C10E476"/>
@@ -4698,7 +5430,7 @@
       </w:rPr>
     </w:lvl>
   </w:abstractNum>
-  <w:abstractNum w:abstractNumId="1" w15:restartNumberingAfterBreak="0">
+  <w:abstractNum w:abstractNumId="2" w15:restartNumberingAfterBreak="0">
     <w:nsid w:val="5CE61F9B"/>
     <w:multiLevelType w:val="hybridMultilevel"/>
     <w:tmpl w:val="0A84BDD0"/>
@@ -4787,10 +5519,129 @@
       </w:pPr>
     </w:lvl>
   </w:abstractNum>
+  <w:abstractNum w:abstractNumId="3" w15:restartNumberingAfterBreak="0">
+    <w:nsid w:val="772E6F12"/>
+    <w:multiLevelType w:val="hybridMultilevel"/>
+    <w:tmpl w:val="9EAC98CC"/>
+    <w:lvl w:ilvl="0" w:tplc="20000005">
+      <w:start w:val="1"/>
+      <w:numFmt w:val="bullet"/>
+      <w:lvlText w:val=""/>
+      <w:lvlJc w:val="left"/>
+      <w:pPr>
+        <w:ind w:left="720" w:hanging="360"/>
+      </w:pPr>
+      <w:rPr>
+        <w:rFonts w:ascii="Wingdings" w:hAnsi="Wingdings" w:hint="default"/>
+      </w:rPr>
+    </w:lvl>
+    <w:lvl w:ilvl="1" w:tplc="08090003" w:tentative="1">
+      <w:start w:val="1"/>
+      <w:numFmt w:val="bullet"/>
+      <w:lvlText w:val="o"/>
+      <w:lvlJc w:val="left"/>
+      <w:pPr>
+        <w:ind w:left="1440" w:hanging="360"/>
+      </w:pPr>
+      <w:rPr>
+        <w:rFonts w:ascii="Courier New" w:hAnsi="Courier New" w:cs="Courier New" w:hint="default"/>
+      </w:rPr>
+    </w:lvl>
+    <w:lvl w:ilvl="2" w:tplc="08090005" w:tentative="1">
+      <w:start w:val="1"/>
+      <w:numFmt w:val="bullet"/>
+      <w:lvlText w:val=""/>
+      <w:lvlJc w:val="left"/>
+      <w:pPr>
+        <w:ind w:left="2160" w:hanging="360"/>
+      </w:pPr>
+      <w:rPr>
+        <w:rFonts w:ascii="Wingdings" w:hAnsi="Wingdings" w:hint="default"/>
+      </w:rPr>
+    </w:lvl>
+    <w:lvl w:ilvl="3" w:tplc="08090001" w:tentative="1">
+      <w:start w:val="1"/>
+      <w:numFmt w:val="bullet"/>
+      <w:lvlText w:val=""/>
+      <w:lvlJc w:val="left"/>
+      <w:pPr>
+        <w:ind w:left="2880" w:hanging="360"/>
+      </w:pPr>
+      <w:rPr>
+        <w:rFonts w:ascii="Symbol" w:hAnsi="Symbol" w:hint="default"/>
+      </w:rPr>
+    </w:lvl>
+    <w:lvl w:ilvl="4" w:tplc="08090003" w:tentative="1">
+      <w:start w:val="1"/>
+      <w:numFmt w:val="bullet"/>
+      <w:lvlText w:val="o"/>
+      <w:lvlJc w:val="left"/>
+      <w:pPr>
+        <w:ind w:left="3600" w:hanging="360"/>
+      </w:pPr>
+      <w:rPr>
+        <w:rFonts w:ascii="Courier New" w:hAnsi="Courier New" w:cs="Courier New" w:hint="default"/>
+      </w:rPr>
+    </w:lvl>
+    <w:lvl w:ilvl="5" w:tplc="08090005" w:tentative="1">
+      <w:start w:val="1"/>
+      <w:numFmt w:val="bullet"/>
+      <w:lvlText w:val=""/>
+      <w:lvlJc w:val="left"/>
+      <w:pPr>
+        <w:ind w:left="4320" w:hanging="360"/>
+      </w:pPr>
+      <w:rPr>
+        <w:rFonts w:ascii="Wingdings" w:hAnsi="Wingdings" w:hint="default"/>
+      </w:rPr>
+    </w:lvl>
+    <w:lvl w:ilvl="6" w:tplc="08090001" w:tentative="1">
+      <w:start w:val="1"/>
+      <w:numFmt w:val="bullet"/>
+      <w:lvlText w:val=""/>
+      <w:lvlJc w:val="left"/>
+      <w:pPr>
+        <w:ind w:left="5040" w:hanging="360"/>
+      </w:pPr>
+      <w:rPr>
+        <w:rFonts w:ascii="Symbol" w:hAnsi="Symbol" w:hint="default"/>
+      </w:rPr>
+    </w:lvl>
+    <w:lvl w:ilvl="7" w:tplc="08090003" w:tentative="1">
+      <w:start w:val="1"/>
+      <w:numFmt w:val="bullet"/>
+      <w:lvlText w:val="o"/>
+      <w:lvlJc w:val="left"/>
+      <w:pPr>
+        <w:ind w:left="5760" w:hanging="360"/>
+      </w:pPr>
+      <w:rPr>
+        <w:rFonts w:ascii="Courier New" w:hAnsi="Courier New" w:cs="Courier New" w:hint="default"/>
+      </w:rPr>
+    </w:lvl>
+    <w:lvl w:ilvl="8" w:tplc="08090005" w:tentative="1">
+      <w:start w:val="1"/>
+      <w:numFmt w:val="bullet"/>
+      <w:lvlText w:val=""/>
+      <w:lvlJc w:val="left"/>
+      <w:pPr>
+        <w:ind w:left="6480" w:hanging="360"/>
+      </w:pPr>
+      <w:rPr>
+        <w:rFonts w:ascii="Wingdings" w:hAnsi="Wingdings" w:hint="default"/>
+      </w:rPr>
+    </w:lvl>
+  </w:abstractNum>
   <w:num w:numId="1" w16cid:durableId="17047094">
+    <w:abstractNumId w:val="2"/>
+  </w:num>
+  <w:num w:numId="2" w16cid:durableId="1207333402">
     <w:abstractNumId w:val="1"/>
   </w:num>
-  <w:num w:numId="2" w16cid:durableId="1207333402">
+  <w:num w:numId="3" w16cid:durableId="1529563253">
+    <w:abstractNumId w:val="3"/>
+  </w:num>
+  <w:num w:numId="4" w16cid:durableId="1883245594">
     <w:abstractNumId w:val="0"/>
   </w:num>
 </w:numbering>

</xml_diff>